<commit_message>
Implemented the JsonSerializerOptions object.  Updated documentation.
</commit_message>
<xml_diff>
--- a/README.docx
+++ b/README.docx
@@ -9,8 +9,6 @@
           <w:b/>
         </w:rPr>
       </w:pPr>
-      <w:bookmarkStart w:id="0" w:name="_GoBack"/>
-      <w:bookmarkEnd w:id="0"/>
       <w:r>
         <w:rPr>
           <w:b/>
@@ -664,6 +662,7 @@
       <w:r>
         <w:rPr>
           <w:rFonts w:ascii="Consolas" w:hAnsi="Consolas" w:cs="Consolas"/>
+          <w:color w:val="31849B" w:themeColor="accent5" w:themeShade="BF"/>
           <w:sz w:val="20"/>
           <w:szCs w:val="20"/>
         </w:rPr>
@@ -673,6 +672,7 @@
       <w:r>
         <w:rPr>
           <w:rFonts w:ascii="Consolas" w:hAnsi="Consolas" w:cs="Consolas"/>
+          <w:color w:val="31849B" w:themeColor="accent5" w:themeShade="BF"/>
           <w:sz w:val="20"/>
           <w:szCs w:val="20"/>
         </w:rPr>
@@ -694,7 +694,24 @@
           <w:sz w:val="20"/>
           <w:szCs w:val="20"/>
         </w:rPr>
-        <w:t xml:space="preserve"> = false;</w:t>
+        <w:t xml:space="preserve"> = </w:t>
+      </w:r>
+      <w:r>
+        <w:rPr>
+          <w:rFonts w:ascii="Consolas" w:hAnsi="Consolas" w:cs="Consolas"/>
+          <w:color w:val="0000FF"/>
+          <w:sz w:val="20"/>
+          <w:szCs w:val="20"/>
+        </w:rPr>
+        <w:t>false</w:t>
+      </w:r>
+      <w:r>
+        <w:rPr>
+          <w:rFonts w:ascii="Consolas" w:hAnsi="Consolas" w:cs="Consolas"/>
+          <w:sz w:val="20"/>
+          <w:szCs w:val="20"/>
+        </w:rPr>
+        <w:t>;</w:t>
       </w:r>
     </w:p>
     <w:p>
@@ -710,6 +727,7 @@
       <w:r>
         <w:rPr>
           <w:rFonts w:ascii="Consolas" w:hAnsi="Consolas" w:cs="Consolas"/>
+          <w:color w:val="31849B" w:themeColor="accent5" w:themeShade="BF"/>
           <w:sz w:val="20"/>
           <w:szCs w:val="20"/>
         </w:rPr>
@@ -719,6 +737,7 @@
       <w:r>
         <w:rPr>
           <w:rFonts w:ascii="Consolas" w:hAnsi="Consolas" w:cs="Consolas"/>
+          <w:color w:val="31849B" w:themeColor="accent5" w:themeShade="BF"/>
           <w:sz w:val="20"/>
           <w:szCs w:val="20"/>
         </w:rPr>
@@ -756,6 +775,7 @@
       <w:r>
         <w:rPr>
           <w:rFonts w:ascii="Consolas" w:hAnsi="Consolas" w:cs="Consolas"/>
+          <w:color w:val="31849B" w:themeColor="accent5" w:themeShade="BF"/>
           <w:sz w:val="20"/>
           <w:szCs w:val="20"/>
         </w:rPr>
@@ -765,6 +785,7 @@
       <w:r>
         <w:rPr>
           <w:rFonts w:ascii="Consolas" w:hAnsi="Consolas" w:cs="Consolas"/>
+          <w:color w:val="31849B" w:themeColor="accent5" w:themeShade="BF"/>
           <w:sz w:val="20"/>
           <w:szCs w:val="20"/>
         </w:rPr>
@@ -786,12 +807,22 @@
           <w:sz w:val="20"/>
           <w:szCs w:val="20"/>
         </w:rPr>
-        <w:t xml:space="preserve"> = “</w:t>
-      </w:r>
-      <w:proofErr w:type="spellStart"/>
-      <w:r>
-        <w:rPr>
-          <w:rFonts w:ascii="Consolas" w:hAnsi="Consolas" w:cs="Consolas"/>
+        <w:t xml:space="preserve"> = </w:t>
+      </w:r>
+      <w:r>
+        <w:rPr>
+          <w:rFonts w:ascii="Consolas" w:hAnsi="Consolas" w:cs="Consolas"/>
+          <w:color w:val="FF0000"/>
+          <w:sz w:val="20"/>
+          <w:szCs w:val="20"/>
+        </w:rPr>
+        <w:t>“</w:t>
+      </w:r>
+      <w:proofErr w:type="spellStart"/>
+      <w:r>
+        <w:rPr>
+          <w:rFonts w:ascii="Consolas" w:hAnsi="Consolas" w:cs="Consolas"/>
+          <w:color w:val="FF0000"/>
           <w:sz w:val="20"/>
           <w:szCs w:val="20"/>
         </w:rPr>
@@ -801,10 +832,19 @@
       <w:r>
         <w:rPr>
           <w:rFonts w:ascii="Consolas" w:hAnsi="Consolas" w:cs="Consolas"/>
-          <w:sz w:val="20"/>
-          <w:szCs w:val="20"/>
-        </w:rPr>
-        <w:t>”;</w:t>
+          <w:color w:val="FF0000"/>
+          <w:sz w:val="20"/>
+          <w:szCs w:val="20"/>
+        </w:rPr>
+        <w:t>”</w:t>
+      </w:r>
+      <w:r>
+        <w:rPr>
+          <w:rFonts w:ascii="Consolas" w:hAnsi="Consolas" w:cs="Consolas"/>
+          <w:sz w:val="20"/>
+          <w:szCs w:val="20"/>
+        </w:rPr>
+        <w:t>;</w:t>
       </w:r>
     </w:p>
     <w:p>
@@ -820,6 +860,7 @@
       <w:r>
         <w:rPr>
           <w:rFonts w:ascii="Consolas" w:hAnsi="Consolas" w:cs="Consolas"/>
+          <w:color w:val="31849B" w:themeColor="accent5" w:themeShade="BF"/>
           <w:sz w:val="20"/>
           <w:szCs w:val="20"/>
         </w:rPr>
@@ -829,6 +870,7 @@
       <w:r>
         <w:rPr>
           <w:rFonts w:ascii="Consolas" w:hAnsi="Consolas" w:cs="Consolas"/>
+          <w:color w:val="31849B" w:themeColor="accent5" w:themeShade="BF"/>
           <w:sz w:val="20"/>
           <w:szCs w:val="20"/>
         </w:rPr>
@@ -858,13 +900,31 @@
           <w:sz w:val="20"/>
           <w:szCs w:val="20"/>
         </w:rPr>
-        <w:t xml:space="preserve"> = new </w:t>
+        <w:t xml:space="preserve"> = </w:t>
+      </w:r>
+      <w:r>
+        <w:rPr>
+          <w:rFonts w:ascii="Consolas" w:hAnsi="Consolas" w:cs="Consolas"/>
+          <w:color w:val="0000FF"/>
+          <w:sz w:val="20"/>
+          <w:szCs w:val="20"/>
+        </w:rPr>
+        <w:t>new</w:t>
+      </w:r>
+      <w:r>
+        <w:rPr>
+          <w:rFonts w:ascii="Consolas" w:hAnsi="Consolas" w:cs="Consolas"/>
+          <w:sz w:val="20"/>
+          <w:szCs w:val="20"/>
+        </w:rPr>
+        <w:t xml:space="preserve"> </w:t>
       </w:r>
       <w:proofErr w:type="spellStart"/>
       <w:proofErr w:type="gramStart"/>
       <w:r>
         <w:rPr>
           <w:rFonts w:ascii="Consolas" w:hAnsi="Consolas" w:cs="Consolas"/>
+          <w:color w:val="31849B" w:themeColor="accent5" w:themeShade="BF"/>
           <w:sz w:val="20"/>
           <w:szCs w:val="20"/>
         </w:rPr>
@@ -886,12 +946,22 @@
           <w:sz w:val="20"/>
           <w:szCs w:val="20"/>
         </w:rPr>
-        <w:t>{“</w:t>
-      </w:r>
-      <w:proofErr w:type="spellStart"/>
-      <w:r>
-        <w:rPr>
-          <w:rFonts w:ascii="Consolas" w:hAnsi="Consolas" w:cs="Consolas"/>
+        <w:t>{</w:t>
+      </w:r>
+      <w:r>
+        <w:rPr>
+          <w:rFonts w:ascii="Consolas" w:hAnsi="Consolas" w:cs="Consolas"/>
+          <w:color w:val="FF0000"/>
+          <w:sz w:val="20"/>
+          <w:szCs w:val="20"/>
+        </w:rPr>
+        <w:t>“</w:t>
+      </w:r>
+      <w:proofErr w:type="spellStart"/>
+      <w:r>
+        <w:rPr>
+          <w:rFonts w:ascii="Consolas" w:hAnsi="Consolas" w:cs="Consolas"/>
+          <w:color w:val="FF0000"/>
           <w:sz w:val="20"/>
           <w:szCs w:val="20"/>
         </w:rPr>
@@ -901,10 +971,19 @@
       <w:r>
         <w:rPr>
           <w:rFonts w:ascii="Consolas" w:hAnsi="Consolas" w:cs="Consolas"/>
-          <w:sz w:val="20"/>
-          <w:szCs w:val="20"/>
-        </w:rPr>
-        <w:t>”, 42}};</w:t>
+          <w:color w:val="FF0000"/>
+          <w:sz w:val="20"/>
+          <w:szCs w:val="20"/>
+        </w:rPr>
+        <w:t>”</w:t>
+      </w:r>
+      <w:r>
+        <w:rPr>
+          <w:rFonts w:ascii="Consolas" w:hAnsi="Consolas" w:cs="Consolas"/>
+          <w:sz w:val="20"/>
+          <w:szCs w:val="20"/>
+        </w:rPr>
+        <w:t>, 42}};</w:t>
       </w:r>
     </w:p>
     <w:p>
@@ -920,6 +999,7 @@
       <w:r>
         <w:rPr>
           <w:rFonts w:ascii="Consolas" w:hAnsi="Consolas" w:cs="Consolas"/>
+          <w:color w:val="31849B" w:themeColor="accent5" w:themeShade="BF"/>
           <w:sz w:val="20"/>
           <w:szCs w:val="20"/>
         </w:rPr>
@@ -929,6 +1009,7 @@
       <w:r>
         <w:rPr>
           <w:rFonts w:ascii="Consolas" w:hAnsi="Consolas" w:cs="Consolas"/>
+          <w:color w:val="31849B" w:themeColor="accent5" w:themeShade="BF"/>
           <w:sz w:val="20"/>
           <w:szCs w:val="20"/>
         </w:rPr>
@@ -950,13 +1031,31 @@
           <w:sz w:val="20"/>
           <w:szCs w:val="20"/>
         </w:rPr>
-        <w:t xml:space="preserve"> = new </w:t>
+        <w:t xml:space="preserve"> = </w:t>
+      </w:r>
+      <w:r>
+        <w:rPr>
+          <w:rFonts w:ascii="Consolas" w:hAnsi="Consolas" w:cs="Consolas"/>
+          <w:color w:val="0000FF"/>
+          <w:sz w:val="20"/>
+          <w:szCs w:val="20"/>
+        </w:rPr>
+        <w:t>new</w:t>
+      </w:r>
+      <w:r>
+        <w:rPr>
+          <w:rFonts w:ascii="Consolas" w:hAnsi="Consolas" w:cs="Consolas"/>
+          <w:sz w:val="20"/>
+          <w:szCs w:val="20"/>
+        </w:rPr>
+        <w:t xml:space="preserve"> </w:t>
       </w:r>
       <w:proofErr w:type="spellStart"/>
       <w:proofErr w:type="gramStart"/>
       <w:r>
         <w:rPr>
           <w:rFonts w:ascii="Consolas" w:hAnsi="Consolas" w:cs="Consolas"/>
+          <w:color w:val="31849B" w:themeColor="accent5" w:themeShade="BF"/>
           <w:sz w:val="20"/>
           <w:szCs w:val="20"/>
         </w:rPr>
@@ -978,12 +1077,39 @@
           <w:sz w:val="20"/>
           <w:szCs w:val="20"/>
         </w:rPr>
-        <w:t>4, true, “</w:t>
-      </w:r>
-      <w:proofErr w:type="spellStart"/>
-      <w:r>
-        <w:rPr>
-          <w:rFonts w:ascii="Consolas" w:hAnsi="Consolas" w:cs="Consolas"/>
+        <w:t xml:space="preserve">4, </w:t>
+      </w:r>
+      <w:r>
+        <w:rPr>
+          <w:rFonts w:ascii="Consolas" w:hAnsi="Consolas" w:cs="Consolas"/>
+          <w:color w:val="0000FF"/>
+          <w:sz w:val="20"/>
+          <w:szCs w:val="20"/>
+        </w:rPr>
+        <w:t>true</w:t>
+      </w:r>
+      <w:r>
+        <w:rPr>
+          <w:rFonts w:ascii="Consolas" w:hAnsi="Consolas" w:cs="Consolas"/>
+          <w:sz w:val="20"/>
+          <w:szCs w:val="20"/>
+        </w:rPr>
+        <w:t xml:space="preserve">, </w:t>
+      </w:r>
+      <w:r>
+        <w:rPr>
+          <w:rFonts w:ascii="Consolas" w:hAnsi="Consolas" w:cs="Consolas"/>
+          <w:color w:val="FF0000"/>
+          <w:sz w:val="20"/>
+          <w:szCs w:val="20"/>
+        </w:rPr>
+        <w:t>“</w:t>
+      </w:r>
+      <w:proofErr w:type="spellStart"/>
+      <w:r>
+        <w:rPr>
+          <w:rFonts w:ascii="Consolas" w:hAnsi="Consolas" w:cs="Consolas"/>
+          <w:color w:val="FF0000"/>
           <w:sz w:val="20"/>
           <w:szCs w:val="20"/>
         </w:rPr>
@@ -993,10 +1119,19 @@
       <w:r>
         <w:rPr>
           <w:rFonts w:ascii="Consolas" w:hAnsi="Consolas" w:cs="Consolas"/>
-          <w:sz w:val="20"/>
-          <w:szCs w:val="20"/>
-        </w:rPr>
-        <w:t>”};</w:t>
+          <w:color w:val="FF0000"/>
+          <w:sz w:val="20"/>
+          <w:szCs w:val="20"/>
+        </w:rPr>
+        <w:t>”</w:t>
+      </w:r>
+      <w:r>
+        <w:rPr>
+          <w:rFonts w:ascii="Consolas" w:hAnsi="Consolas" w:cs="Consolas"/>
+          <w:sz w:val="20"/>
+          <w:szCs w:val="20"/>
+        </w:rPr>
+        <w:t>};</w:t>
       </w:r>
     </w:p>
     <w:p>
@@ -1057,6 +1192,9 @@
       <w:r>
         <w:t>jsonNum.Numbe</w:t>
       </w:r>
+      <w:r>
+        <w:t>r</w:t>
+      </w:r>
       <w:proofErr w:type="spellEnd"/>
     </w:p>
     <w:p>
@@ -1133,34 +1271,37 @@
       </w:r>
       <w:proofErr w:type="spellEnd"/>
       <w:r>
-        <w:t xml:space="preserve"> creates a Null value.</w:t>
-      </w:r>
-      <w:r>
-        <w:t xml:space="preserve">  The </w:t>
-      </w:r>
-      <w:proofErr w:type="spellStart"/>
-      <w:r>
-        <w:t>JsonValue’s</w:t>
-      </w:r>
-      <w:proofErr w:type="spellEnd"/>
-      <w:r>
-        <w:t xml:space="preserve"> set </w:t>
-      </w:r>
-      <w:proofErr w:type="spellStart"/>
-      <w:r>
-        <w:t>accessors</w:t>
-      </w:r>
-      <w:proofErr w:type="spellEnd"/>
-      <w:r>
-        <w:t xml:space="preserve"> automatically change the type of the </w:t>
-      </w:r>
-      <w:proofErr w:type="spellStart"/>
-      <w:r>
-        <w:t>JsonValue</w:t>
-      </w:r>
-      <w:proofErr w:type="spellEnd"/>
-      <w:r>
-        <w:t>, if required.  Thus, the following changes the type to Number and sets its value to 42:</w:t>
+        <w:t xml:space="preserve"> creates a Null value</w:t>
+      </w:r>
+      <w:r>
+        <w:t>.</w:t>
+      </w:r>
+    </w:p>
+    <w:p>
+      <w:pPr>
+        <w:jc w:val="both"/>
+      </w:pPr>
+    </w:p>
+    <w:p>
+      <w:pPr>
+        <w:jc w:val="both"/>
+      </w:pPr>
+      <w:r>
+        <w:t xml:space="preserve">These declarations can be combined in the same way </w:t>
+      </w:r>
+      <w:r>
+        <w:t>as</w:t>
+      </w:r>
+      <w:r>
+        <w:t xml:space="preserve"> when declaring any other object.  For example, a moderately complex </w:t>
+      </w:r>
+      <w:proofErr w:type="spellStart"/>
+      <w:r>
+        <w:t>JsonObject</w:t>
+      </w:r>
+      <w:proofErr w:type="spellEnd"/>
+      <w:r>
+        <w:t xml:space="preserve"> can be built as follows:</w:t>
       </w:r>
     </w:p>
     <w:p>
@@ -1174,74 +1315,52 @@
         <w:ind w:left="720"/>
       </w:pPr>
       <w:proofErr w:type="spellStart"/>
-      <w:r>
-        <w:t>jsonBool.Number</w:t>
-      </w:r>
-      <w:proofErr w:type="spellEnd"/>
-      <w:r>
-        <w:t xml:space="preserve"> = 42;</w:t>
-      </w:r>
-    </w:p>
-    <w:p>
-      <w:pPr>
-        <w:jc w:val="both"/>
-      </w:pPr>
-    </w:p>
-    <w:p>
-      <w:pPr>
-        <w:jc w:val="both"/>
-      </w:pPr>
-      <w:r>
-        <w:t xml:space="preserve">These declarations can be combined in the same way </w:t>
-      </w:r>
-      <w:r>
-        <w:t>as</w:t>
-      </w:r>
-      <w:r>
-        <w:t xml:space="preserve"> when declaring any other object.  For example, a moderately complex </w:t>
-      </w:r>
-      <w:proofErr w:type="spellStart"/>
-      <w:r>
+      <w:proofErr w:type="gramStart"/>
+      <w:r>
+        <w:rPr>
+          <w:color w:val="0000FF"/>
+        </w:rPr>
+        <w:t>var</w:t>
+      </w:r>
+      <w:proofErr w:type="spellEnd"/>
+      <w:proofErr w:type="gramEnd"/>
+      <w:r>
+        <w:t xml:space="preserve"> </w:t>
+      </w:r>
+      <w:proofErr w:type="spellStart"/>
+      <w:r>
+        <w:t>json</w:t>
+      </w:r>
+      <w:proofErr w:type="spellEnd"/>
+      <w:r>
+        <w:t xml:space="preserve"> = </w:t>
+      </w:r>
+      <w:r>
+        <w:rPr>
+          <w:color w:val="0000FF"/>
+        </w:rPr>
+        <w:t>new</w:t>
+      </w:r>
+      <w:r>
+        <w:t xml:space="preserve"> </w:t>
+      </w:r>
+      <w:proofErr w:type="spellStart"/>
+      <w:r>
+        <w:rPr>
+          <w:color w:val="31849B" w:themeColor="accent5" w:themeShade="BF"/>
+        </w:rPr>
         <w:t>JsonObject</w:t>
       </w:r>
       <w:proofErr w:type="spellEnd"/>
-      <w:r>
-        <w:t xml:space="preserve"> can be built as follows:</w:t>
-      </w:r>
-    </w:p>
-    <w:p>
-      <w:pPr>
-        <w:jc w:val="both"/>
-      </w:pPr>
     </w:p>
     <w:p>
       <w:pPr>
         <w:pStyle w:val="NoSpacing"/>
         <w:ind w:left="720"/>
       </w:pPr>
-      <w:proofErr w:type="spellStart"/>
-      <w:proofErr w:type="gramStart"/>
-      <w:r>
-        <w:t>var</w:t>
-      </w:r>
-      <w:proofErr w:type="spellEnd"/>
-      <w:proofErr w:type="gramEnd"/>
-      <w:r>
-        <w:t xml:space="preserve"> </w:t>
-      </w:r>
-      <w:proofErr w:type="spellStart"/>
-      <w:r>
-        <w:t>json</w:t>
-      </w:r>
-      <w:proofErr w:type="spellEnd"/>
-      <w:r>
-        <w:t xml:space="preserve"> = new </w:t>
-      </w:r>
-      <w:proofErr w:type="spellStart"/>
-      <w:r>
-        <w:t>JsonObject</w:t>
-      </w:r>
-      <w:proofErr w:type="spellEnd"/>
+      <w:r>
+        <w:t xml:space="preserve">    {</w:t>
+      </w:r>
     </w:p>
     <w:p>
       <w:pPr>
@@ -1249,7 +1368,39 @@
         <w:ind w:left="720"/>
       </w:pPr>
       <w:r>
-        <w:t xml:space="preserve">    {</w:t>
+        <w:t xml:space="preserve">        {</w:t>
+      </w:r>
+      <w:r>
+        <w:rPr>
+          <w:color w:val="FF0000"/>
+        </w:rPr>
+        <w:t>“</w:t>
+      </w:r>
+      <w:proofErr w:type="gramStart"/>
+      <w:r>
+        <w:rPr>
+          <w:color w:val="FF0000"/>
+        </w:rPr>
+        <w:t>boolean</w:t>
+      </w:r>
+      <w:proofErr w:type="gramEnd"/>
+      <w:r>
+        <w:rPr>
+          <w:color w:val="FF0000"/>
+        </w:rPr>
+        <w:t>”</w:t>
+      </w:r>
+      <w:r>
+        <w:t xml:space="preserve">, </w:t>
+      </w:r>
+      <w:r>
+        <w:rPr>
+          <w:color w:val="0000FF"/>
+        </w:rPr>
+        <w:t>true</w:t>
+      </w:r>
+      <w:r>
+        <w:t>},</w:t>
       </w:r>
     </w:p>
     <w:p>
@@ -1258,15 +1409,30 @@
         <w:ind w:left="720"/>
       </w:pPr>
       <w:r>
-        <w:t xml:space="preserve">        {“</w:t>
+        <w:t xml:space="preserve">        {</w:t>
+      </w:r>
+      <w:r>
+        <w:rPr>
+          <w:color w:val="FF0000"/>
+        </w:rPr>
+        <w:t>“</w:t>
       </w:r>
       <w:proofErr w:type="gramStart"/>
       <w:r>
-        <w:t>boolean</w:t>
+        <w:rPr>
+          <w:color w:val="FF0000"/>
+        </w:rPr>
+        <w:t>number</w:t>
       </w:r>
       <w:proofErr w:type="gramEnd"/>
       <w:r>
-        <w:t>”, true},</w:t>
+        <w:rPr>
+          <w:color w:val="FF0000"/>
+        </w:rPr>
+        <w:t>”</w:t>
+      </w:r>
+      <w:r>
+        <w:t>, 42},</w:t>
       </w:r>
     </w:p>
     <w:p>
@@ -1275,15 +1441,39 @@
         <w:ind w:left="720"/>
       </w:pPr>
       <w:r>
-        <w:t xml:space="preserve">        {“</w:t>
+        <w:t xml:space="preserve">        {</w:t>
+      </w:r>
+      <w:r>
+        <w:rPr>
+          <w:color w:val="FF0000"/>
+        </w:rPr>
+        <w:t>“</w:t>
       </w:r>
       <w:proofErr w:type="gramStart"/>
       <w:r>
-        <w:t>number</w:t>
+        <w:rPr>
+          <w:color w:val="FF0000"/>
+        </w:rPr>
+        <w:t>string</w:t>
       </w:r>
       <w:proofErr w:type="gramEnd"/>
       <w:r>
-        <w:t>”, 42},</w:t>
+        <w:rPr>
+          <w:color w:val="FF0000"/>
+        </w:rPr>
+        <w:t>”</w:t>
+      </w:r>
+      <w:r>
+        <w:t xml:space="preserve">, </w:t>
+      </w:r>
+      <w:r>
+        <w:rPr>
+          <w:color w:val="FF0000"/>
+        </w:rPr>
+        <w:t>“a string”</w:t>
+      </w:r>
+      <w:r>
+        <w:t>},</w:t>
       </w:r>
     </w:p>
     <w:p>
@@ -1292,15 +1482,44 @@
         <w:ind w:left="720"/>
       </w:pPr>
       <w:r>
-        <w:t xml:space="preserve">        {“</w:t>
+        <w:t xml:space="preserve">        {</w:t>
+      </w:r>
+      <w:r>
+        <w:rPr>
+          <w:color w:val="FF0000"/>
+        </w:rPr>
+        <w:t>“</w:t>
       </w:r>
       <w:proofErr w:type="gramStart"/>
       <w:r>
-        <w:t>string</w:t>
+        <w:rPr>
+          <w:color w:val="FF0000"/>
+        </w:rPr>
+        <w:t>null</w:t>
       </w:r>
       <w:proofErr w:type="gramEnd"/>
       <w:r>
-        <w:t>”, “a string”},</w:t>
+        <w:rPr>
+          <w:color w:val="FF0000"/>
+        </w:rPr>
+        <w:t>”</w:t>
+      </w:r>
+      <w:r>
+        <w:t xml:space="preserve">, </w:t>
+      </w:r>
+      <w:proofErr w:type="spellStart"/>
+      <w:r>
+        <w:rPr>
+          <w:color w:val="31849B" w:themeColor="accent5" w:themeShade="BF"/>
+        </w:rPr>
+        <w:t>JsonValue</w:t>
+      </w:r>
+      <w:r>
+        <w:t>.Null</w:t>
+      </w:r>
+      <w:proofErr w:type="spellEnd"/>
+      <w:r>
+        <w:t>},</w:t>
       </w:r>
     </w:p>
     <w:p>
@@ -1309,23 +1528,60 @@
         <w:ind w:left="720"/>
       </w:pPr>
       <w:r>
-        <w:t xml:space="preserve">        {“</w:t>
-      </w:r>
-      <w:proofErr w:type="gramStart"/>
-      <w:r>
-        <w:t>null</w:t>
-      </w:r>
-      <w:proofErr w:type="gramEnd"/>
-      <w:r>
-        <w:t xml:space="preserve">”, </w:t>
-      </w:r>
-      <w:proofErr w:type="spellStart"/>
-      <w:r>
-        <w:t>JsonValue.Null</w:t>
-      </w:r>
-      <w:proofErr w:type="spellEnd"/>
-      <w:r>
-        <w:t>},</w:t>
+        <w:t xml:space="preserve">        {</w:t>
+      </w:r>
+      <w:r>
+        <w:rPr>
+          <w:color w:val="FF0000"/>
+        </w:rPr>
+        <w:t>“array”</w:t>
+      </w:r>
+      <w:r>
+        <w:t xml:space="preserve">, </w:t>
+      </w:r>
+      <w:r>
+        <w:rPr>
+          <w:color w:val="0000FF"/>
+        </w:rPr>
+        <w:t>new</w:t>
+      </w:r>
+      <w:r>
+        <w:t xml:space="preserve"> </w:t>
+      </w:r>
+      <w:proofErr w:type="spellStart"/>
+      <w:r>
+        <w:rPr>
+          <w:color w:val="31849B" w:themeColor="accent5" w:themeShade="BF"/>
+        </w:rPr>
+        <w:t>JsonArray</w:t>
+      </w:r>
+      <w:proofErr w:type="spellEnd"/>
+      <w:r>
+        <w:rPr>
+          <w:color w:val="31849B" w:themeColor="accent5" w:themeShade="BF"/>
+        </w:rPr>
+        <w:t xml:space="preserve"> </w:t>
+      </w:r>
+      <w:r>
+        <w:t xml:space="preserve">{6.7, </w:t>
+      </w:r>
+      <w:r>
+        <w:rPr>
+          <w:color w:val="0000FF"/>
+        </w:rPr>
+        <w:t>true</w:t>
+      </w:r>
+      <w:r>
+        <w:t xml:space="preserve">, </w:t>
+      </w:r>
+      <w:r>
+        <w:rPr>
+          <w:color w:val="FF0000"/>
+        </w:rPr>
+        <w:t>“a value”</w:t>
+      </w:r>
+      <w:r>
+        <w:t>}},</w:t>
       </w:r>
     </w:p>
     <w:p>
@@ -1334,15 +1590,97 @@
         <w:ind w:left="720"/>
       </w:pPr>
       <w:r>
-        <w:t xml:space="preserve">        {“array”, new </w:t>
-      </w:r>
-      <w:proofErr w:type="spellStart"/>
-      <w:r>
-        <w:t>JsonArray</w:t>
-      </w:r>
-      <w:proofErr w:type="spellEnd"/>
-      <w:r>
-        <w:t xml:space="preserve"> {6.7, true, “a value”}},</w:t>
+        <w:t xml:space="preserve">        {</w:t>
+      </w:r>
+      <w:r>
+        <w:rPr>
+          <w:color w:val="FF0000"/>
+        </w:rPr>
+        <w:t>“object”</w:t>
+      </w:r>
+      <w:r>
+        <w:t xml:space="preserve">, </w:t>
+      </w:r>
+      <w:r>
+        <w:rPr>
+          <w:color w:val="0000FF"/>
+        </w:rPr>
+        <w:t>new</w:t>
+      </w:r>
+      <w:r>
+        <w:t xml:space="preserve"> </w:t>
+      </w:r>
+      <w:proofErr w:type="spellStart"/>
+      <w:r>
+        <w:rPr>
+          <w:color w:val="31849B" w:themeColor="accent5" w:themeShade="BF"/>
+        </w:rPr>
+        <w:t>JsonObject</w:t>
+      </w:r>
+      <w:proofErr w:type="spellEnd"/>
+      <w:r>
+        <w:rPr>
+          <w:color w:val="31849B" w:themeColor="accent5" w:themeShade="BF"/>
+        </w:rPr>
+        <w:t xml:space="preserve"> </w:t>
+      </w:r>
+      <w:r>
+        <w:t>{{</w:t>
+      </w:r>
+      <w:r>
+        <w:rPr>
+          <w:color w:val="FF0000"/>
+        </w:rPr>
+        <w:t>“</w:t>
+      </w:r>
+      <w:proofErr w:type="spellStart"/>
+      <w:r>
+        <w:rPr>
+          <w:color w:val="FF0000"/>
+        </w:rPr>
+        <w:t>aKey</w:t>
+      </w:r>
+      <w:proofErr w:type="spellEnd"/>
+      <w:r>
+        <w:rPr>
+          <w:color w:val="FF0000"/>
+        </w:rPr>
+        <w:t>”</w:t>
+      </w:r>
+      <w:r>
+        <w:t>, 42}, {</w:t>
+      </w:r>
+      <w:r>
+        <w:rPr>
+          <w:color w:val="FF0000"/>
+        </w:rPr>
+        <w:t>“</w:t>
+      </w:r>
+      <w:proofErr w:type="spellStart"/>
+      <w:r>
+        <w:rPr>
+          <w:color w:val="FF0000"/>
+        </w:rPr>
+        <w:t>anotherKey</w:t>
+      </w:r>
+      <w:proofErr w:type="spellEnd"/>
+      <w:r>
+        <w:rPr>
+          <w:color w:val="FF0000"/>
+        </w:rPr>
+        <w:t>”</w:t>
+      </w:r>
+      <w:r>
+        <w:t xml:space="preserve">, </w:t>
+      </w:r>
+      <w:r>
+        <w:rPr>
+          <w:color w:val="0000FF"/>
+        </w:rPr>
+        <w:t>false</w:t>
+      </w:r>
+      <w:r>
+        <w:t>}}}</w:t>
       </w:r>
     </w:p>
     <w:p>
@@ -1351,7 +1689,33 @@
         <w:ind w:left="720"/>
       </w:pPr>
       <w:r>
-        <w:t xml:space="preserve">        {“object”, new </w:t>
+        <w:t xml:space="preserve">    };</w:t>
+      </w:r>
+    </w:p>
+    <w:p>
+      <w:pPr>
+        <w:jc w:val="both"/>
+      </w:pPr>
+    </w:p>
+    <w:p>
+      <w:pPr>
+        <w:jc w:val="both"/>
+      </w:pPr>
+      <w:r>
+        <w:t>The object’s structure, and ultimately its output, is quite apparent directly from the code that created it.</w:t>
+      </w:r>
+    </w:p>
+    <w:p>
+      <w:pPr>
+        <w:jc w:val="both"/>
+      </w:pPr>
+    </w:p>
+    <w:p>
+      <w:pPr>
+        <w:jc w:val="both"/>
+      </w:pPr>
+      <w:r>
+        <w:t xml:space="preserve">Since </w:t>
       </w:r>
       <w:proofErr w:type="spellStart"/>
       <w:r>
@@ -1359,123 +1723,64 @@
       </w:r>
       <w:proofErr w:type="spellEnd"/>
       <w:r>
-        <w:t xml:space="preserve"> {{“</w:t>
-      </w:r>
-      <w:proofErr w:type="spellStart"/>
-      <w:r>
-        <w:t>aKey</w:t>
-      </w:r>
-      <w:proofErr w:type="spellEnd"/>
-      <w:r>
-        <w:t>”, 42}, {“</w:t>
-      </w:r>
-      <w:proofErr w:type="spellStart"/>
-      <w:r>
-        <w:t>anotherKey</w:t>
-      </w:r>
-      <w:proofErr w:type="spellEnd"/>
-      <w:r>
-        <w:t>”, false}}}</w:t>
-      </w:r>
+        <w:t xml:space="preserve"> and </w:t>
+      </w:r>
+      <w:proofErr w:type="spellStart"/>
+      <w:r>
+        <w:t>JsonArray</w:t>
+      </w:r>
+      <w:proofErr w:type="spellEnd"/>
+      <w:r>
+        <w:t xml:space="preserve"> are implemented as strongly typed collections, all of the underlying operations</w:t>
+      </w:r>
+      <w:r>
+        <w:t xml:space="preserve"> (e.g. </w:t>
+      </w:r>
+      <w:proofErr w:type="gramStart"/>
+      <w:r>
+        <w:t>Add(</w:t>
+      </w:r>
+      <w:proofErr w:type="gramEnd"/>
+      <w:r>
+        <w:t xml:space="preserve">), </w:t>
+      </w:r>
+      <w:proofErr w:type="spellStart"/>
+      <w:r>
+        <w:t>AddRange</w:t>
+      </w:r>
+      <w:proofErr w:type="spellEnd"/>
+      <w:r>
+        <w:t>(), etc.)</w:t>
+      </w:r>
+      <w:r>
+        <w:t xml:space="preserve"> are accessible, </w:t>
+      </w:r>
+      <w:r>
+        <w:t>including LINQ</w:t>
+      </w:r>
+      <w:r>
+        <w:t>.</w:t>
+      </w:r>
+      <w:r>
+        <w:t xml:space="preserve">  As such, the following</w:t>
+      </w:r>
+      <w:r>
+        <w:t xml:space="preserve"> statements are</w:t>
+      </w:r>
+      <w:r>
+        <w:t xml:space="preserve"> valid:</w:t>
+      </w:r>
+    </w:p>
+    <w:p>
+      <w:pPr>
+        <w:jc w:val="both"/>
+      </w:pPr>
     </w:p>
     <w:p>
       <w:pPr>
         <w:pStyle w:val="NoSpacing"/>
         <w:ind w:left="720"/>
       </w:pPr>
-      <w:r>
-        <w:t xml:space="preserve">    };</w:t>
-      </w:r>
-    </w:p>
-    <w:p>
-      <w:pPr>
-        <w:jc w:val="both"/>
-      </w:pPr>
-    </w:p>
-    <w:p>
-      <w:pPr>
-        <w:jc w:val="both"/>
-      </w:pPr>
-      <w:r>
-        <w:t>The object’s structure, and ultimately its output, is quite apparent directly from the code that created it.</w:t>
-      </w:r>
-    </w:p>
-    <w:p>
-      <w:pPr>
-        <w:jc w:val="both"/>
-      </w:pPr>
-    </w:p>
-    <w:p>
-      <w:pPr>
-        <w:jc w:val="both"/>
-      </w:pPr>
-      <w:r>
-        <w:t xml:space="preserve">Since </w:t>
-      </w:r>
-      <w:proofErr w:type="spellStart"/>
-      <w:r>
-        <w:t>JsonObject</w:t>
-      </w:r>
-      <w:proofErr w:type="spellEnd"/>
-      <w:r>
-        <w:t xml:space="preserve"> and </w:t>
-      </w:r>
-      <w:proofErr w:type="spellStart"/>
-      <w:r>
-        <w:t>JsonArray</w:t>
-      </w:r>
-      <w:proofErr w:type="spellEnd"/>
-      <w:r>
-        <w:t xml:space="preserve"> are implemented as strongly typed collections, all of the underlying operations</w:t>
-      </w:r>
-      <w:r>
-        <w:t xml:space="preserve"> (e.g. </w:t>
-      </w:r>
-      <w:proofErr w:type="gramStart"/>
-      <w:r>
-        <w:t>Add(</w:t>
-      </w:r>
-      <w:proofErr w:type="gramEnd"/>
-      <w:r>
-        <w:t xml:space="preserve">), </w:t>
-      </w:r>
-      <w:proofErr w:type="spellStart"/>
-      <w:r>
-        <w:t>AddRange</w:t>
-      </w:r>
-      <w:proofErr w:type="spellEnd"/>
-      <w:r>
-        <w:t>(), etc.)</w:t>
-      </w:r>
-      <w:r>
-        <w:t xml:space="preserve"> are accessible, </w:t>
-      </w:r>
-      <w:r>
-        <w:t>including LINQ</w:t>
-      </w:r>
-      <w:r>
-        <w:t>.</w:t>
-      </w:r>
-      <w:r>
-        <w:t xml:space="preserve">  As such, the following</w:t>
-      </w:r>
-      <w:r>
-        <w:t xml:space="preserve"> statements are</w:t>
-      </w:r>
-      <w:r>
-        <w:t xml:space="preserve"> valid:</w:t>
-      </w:r>
-    </w:p>
-    <w:p>
-      <w:pPr>
-        <w:jc w:val="both"/>
-      </w:pPr>
-    </w:p>
-    <w:p>
-      <w:pPr>
-        <w:pStyle w:val="NoSpacing"/>
-        <w:ind w:left="720"/>
-      </w:pPr>
       <w:proofErr w:type="spellStart"/>
       <w:proofErr w:type="gramStart"/>
       <w:r>
@@ -1506,6 +1811,9 @@
       <w:proofErr w:type="spellStart"/>
       <w:proofErr w:type="gramStart"/>
       <w:r>
+        <w:rPr>
+          <w:color w:val="0000FF"/>
+        </w:rPr>
         <w:t>var</w:t>
       </w:r>
       <w:proofErr w:type="spellEnd"/>
@@ -1550,7 +1858,13 @@
       </w:r>
       <w:proofErr w:type="spellStart"/>
       <w:r>
-        <w:t>JsonValueType.String</w:t>
+        <w:rPr>
+          <w:color w:val="31849B" w:themeColor="accent5" w:themeShade="BF"/>
+        </w:rPr>
+        <w:t>JsonValueType</w:t>
+      </w:r>
+      <w:r>
+        <w:t>.String</w:t>
       </w:r>
       <w:proofErr w:type="spellEnd"/>
       <w:r>
@@ -1712,6 +2026,7 @@
         <w:ind w:left="720" w:right="720"/>
       </w:pPr>
       <w:r>
+        <w:lastRenderedPageBreak/>
         <w:t xml:space="preserve">{“boolean”:True,“number”:42,“string”:“a </w:t>
       </w:r>
       <w:proofErr w:type="spellStart"/>
@@ -2197,18 +2512,13 @@
       </w:r>
       <w:proofErr w:type="spellEnd"/>
       <w:r>
-        <w:t>.  The serializer will omit these values from the output structure.</w:t>
-      </w:r>
-      <w:r>
-        <w:t xml:space="preserve">  (I plan to implement a </w:t>
-      </w:r>
-      <w:proofErr w:type="spellStart"/>
-      <w:r>
-        <w:t>JsonSerializerOptions</w:t>
-      </w:r>
-      <w:proofErr w:type="spellEnd"/>
-      <w:r>
-        <w:t xml:space="preserve"> object that will allow configuration for this sort of behavior.)</w:t>
+        <w:t xml:space="preserve">.  </w:t>
+      </w:r>
+      <w:r>
+        <w:t>By default, t</w:t>
+      </w:r>
+      <w:r>
+        <w:t>he serializer will omit these values from the output structure.</w:t>
       </w:r>
     </w:p>
     <w:p>
@@ -2305,16 +2615,17 @@
       <w:r>
         <w:rPr>
           <w:rFonts w:ascii="Consolas" w:hAnsi="Consolas" w:cs="Consolas"/>
-          <w:sz w:val="20"/>
-          <w:szCs w:val="20"/>
-        </w:rPr>
-        <w:lastRenderedPageBreak/>
+          <w:color w:val="31849B" w:themeColor="accent5" w:themeShade="BF"/>
+          <w:sz w:val="20"/>
+          <w:szCs w:val="20"/>
+        </w:rPr>
         <w:t>JsonValue</w:t>
       </w:r>
       <w:proofErr w:type="spellEnd"/>
       <w:r>
         <w:rPr>
           <w:rFonts w:ascii="Consolas" w:hAnsi="Consolas" w:cs="Consolas"/>
+          <w:color w:val="31849B" w:themeColor="accent5" w:themeShade="BF"/>
           <w:sz w:val="20"/>
           <w:szCs w:val="20"/>
         </w:rPr>
@@ -2375,10 +2686,19 @@
       <w:r>
         <w:rPr>
           <w:rFonts w:ascii="Consolas" w:hAnsi="Consolas" w:cs="Consolas"/>
-          <w:sz w:val="20"/>
-          <w:szCs w:val="20"/>
-        </w:rPr>
-        <w:t xml:space="preserve">void </w:t>
+          <w:color w:val="0000FF"/>
+          <w:sz w:val="20"/>
+          <w:szCs w:val="20"/>
+        </w:rPr>
+        <w:t>void</w:t>
+      </w:r>
+      <w:r>
+        <w:rPr>
+          <w:rFonts w:ascii="Consolas" w:hAnsi="Consolas" w:cs="Consolas"/>
+          <w:sz w:val="20"/>
+          <w:szCs w:val="20"/>
+        </w:rPr>
+        <w:t xml:space="preserve"> </w:t>
       </w:r>
       <w:proofErr w:type="spellStart"/>
       <w:r>
@@ -2402,6 +2722,7 @@
       <w:r>
         <w:rPr>
           <w:rFonts w:ascii="Consolas" w:hAnsi="Consolas" w:cs="Consolas"/>
+          <w:color w:val="31849B" w:themeColor="accent5" w:themeShade="BF"/>
           <w:sz w:val="20"/>
           <w:szCs w:val="20"/>
         </w:rPr>
@@ -2411,6 +2732,7 @@
       <w:r>
         <w:rPr>
           <w:rFonts w:ascii="Consolas" w:hAnsi="Consolas" w:cs="Consolas"/>
+          <w:color w:val="31849B" w:themeColor="accent5" w:themeShade="BF"/>
           <w:sz w:val="20"/>
           <w:szCs w:val="20"/>
         </w:rPr>
@@ -2448,6 +2770,7 @@
         <w:jc w:val="both"/>
       </w:pPr>
       <w:r>
+        <w:lastRenderedPageBreak/>
         <w:t>Given a JSON representation, this method assign</w:t>
       </w:r>
       <w:r>
@@ -2636,7 +2959,19 @@
       </w:pPr>
       <w:proofErr w:type="spellStart"/>
       <w:r>
-        <w:t>System.DateTime</w:t>
+        <w:rPr>
+          <w:color w:val="31849B" w:themeColor="accent5" w:themeShade="BF"/>
+        </w:rPr>
+        <w:t>System</w:t>
+      </w:r>
+      <w:r>
+        <w:t>.</w:t>
+      </w:r>
+      <w:r>
+        <w:rPr>
+          <w:color w:val="31849B" w:themeColor="accent5" w:themeShade="BF"/>
+        </w:rPr>
+        <w:t>DateTime</w:t>
       </w:r>
       <w:proofErr w:type="spellEnd"/>
     </w:p>
@@ -2651,7 +2986,19 @@
       </w:pPr>
       <w:proofErr w:type="spellStart"/>
       <w:r>
-        <w:t>System.TimeSpan</w:t>
+        <w:rPr>
+          <w:color w:val="31849B" w:themeColor="accent5" w:themeShade="BF"/>
+        </w:rPr>
+        <w:t>System</w:t>
+      </w:r>
+      <w:r>
+        <w:t>.</w:t>
+      </w:r>
+      <w:r>
+        <w:rPr>
+          <w:color w:val="31849B" w:themeColor="accent5" w:themeShade="BF"/>
+        </w:rPr>
+        <w:t>TimeSpan</w:t>
       </w:r>
       <w:proofErr w:type="spellEnd"/>
     </w:p>
@@ -2739,11 +3086,32 @@
       </w:pPr>
       <w:proofErr w:type="gramStart"/>
       <w:r>
+        <w:rPr>
+          <w:color w:val="0000FF"/>
+        </w:rPr>
         <w:t>public</w:t>
       </w:r>
       <w:proofErr w:type="gramEnd"/>
       <w:r>
-        <w:t xml:space="preserve"> static class Program()</w:t>
+        <w:t xml:space="preserve"> </w:t>
+      </w:r>
+      <w:r>
+        <w:rPr>
+          <w:color w:val="0000FF"/>
+        </w:rPr>
+        <w:t>static</w:t>
+      </w:r>
+      <w:r>
+        <w:t xml:space="preserve"> </w:t>
+      </w:r>
+      <w:r>
+        <w:rPr>
+          <w:color w:val="0000FF"/>
+        </w:rPr>
+        <w:t>class</w:t>
+      </w:r>
+      <w:r>
+        <w:t xml:space="preserve"> Program</w:t>
       </w:r>
     </w:p>
     <w:p>
@@ -2765,15 +3133,36 @@
       </w:r>
       <w:proofErr w:type="spellStart"/>
       <w:r>
+        <w:rPr>
+          <w:color w:val="31849B" w:themeColor="accent5" w:themeShade="BF"/>
+        </w:rPr>
         <w:t>JsonSerializer</w:t>
       </w:r>
       <w:proofErr w:type="spellEnd"/>
       <w:r>
-        <w:t xml:space="preserve"> _serializer = new </w:t>
+        <w:rPr>
+          <w:color w:val="31849B" w:themeColor="accent5" w:themeShade="BF"/>
+        </w:rPr>
+        <w:t xml:space="preserve"> </w:t>
+      </w:r>
+      <w:r>
+        <w:t xml:space="preserve">_serializer = </w:t>
+      </w:r>
+      <w:r>
+        <w:rPr>
+          <w:color w:val="0000FF"/>
+        </w:rPr>
+        <w:t>new</w:t>
+      </w:r>
+      <w:r>
+        <w:t xml:space="preserve"> </w:t>
       </w:r>
       <w:proofErr w:type="spellStart"/>
       <w:proofErr w:type="gramStart"/>
       <w:r>
+        <w:rPr>
+          <w:color w:val="31849B" w:themeColor="accent5" w:themeShade="BF"/>
+        </w:rPr>
         <w:t>JsonSerializer</w:t>
       </w:r>
       <w:proofErr w:type="spellEnd"/>
@@ -2801,11 +3190,23 @@
       </w:r>
       <w:proofErr w:type="gramStart"/>
       <w:r>
+        <w:rPr>
+          <w:color w:val="0000FF"/>
+        </w:rPr>
         <w:t>public</w:t>
       </w:r>
       <w:proofErr w:type="gramEnd"/>
       <w:r>
-        <w:t xml:space="preserve"> void Main()</w:t>
+        <w:t xml:space="preserve"> </w:t>
+      </w:r>
+      <w:r>
+        <w:rPr>
+          <w:color w:val="0000FF"/>
+        </w:rPr>
+        <w:t>void</w:t>
+      </w:r>
+      <w:r>
+        <w:t xml:space="preserve"> Main()</w:t>
       </w:r>
     </w:p>
     <w:p>
@@ -2828,7 +3229,13 @@
       <w:proofErr w:type="spellStart"/>
       <w:proofErr w:type="gramStart"/>
       <w:r>
-        <w:t>JsonSerializationTypeRegistry.RegisterType</w:t>
+        <w:rPr>
+          <w:color w:val="31849B" w:themeColor="accent5" w:themeShade="BF"/>
+        </w:rPr>
+        <w:t>JsonSerializationTypeRegistry</w:t>
+      </w:r>
+      <w:r>
+        <w:t>.RegisterType</w:t>
       </w:r>
       <w:proofErr w:type="spellEnd"/>
       <w:r>
@@ -2866,11 +3273,17 @@
       <w:proofErr w:type="spellStart"/>
       <w:proofErr w:type="gramStart"/>
       <w:r>
+        <w:rPr>
+          <w:color w:val="0000FF"/>
+        </w:rPr>
         <w:t>var</w:t>
       </w:r>
       <w:proofErr w:type="spellEnd"/>
       <w:proofErr w:type="gramEnd"/>
       <w:r>
+        <w:rPr>
+          <w:color w:val="0000FF"/>
+        </w:rPr>
         <w:t xml:space="preserve"> </w:t>
       </w:r>
       <w:proofErr w:type="spellStart"/>
@@ -2887,7 +3300,22 @@
       </w:r>
       <w:proofErr w:type="spellEnd"/>
       <w:r>
-        <w:t>(new Point(5, 6));</w:t>
+        <w:t>(</w:t>
+      </w:r>
+      <w:r>
+        <w:rPr>
+          <w:color w:val="0000FF"/>
+        </w:rPr>
+        <w:t xml:space="preserve">new </w:t>
+      </w:r>
+      <w:r>
+        <w:rPr>
+          <w:color w:val="31849B" w:themeColor="accent5" w:themeShade="BF"/>
+        </w:rPr>
+        <w:t>Point</w:t>
+      </w:r>
+      <w:r>
+        <w:t>(5, 6));</w:t>
       </w:r>
     </w:p>
     <w:p>
@@ -2915,6 +3343,9 @@
       </w:r>
       <w:proofErr w:type="gramStart"/>
       <w:r>
+        <w:rPr>
+          <w:color w:val="0000FF"/>
+        </w:rPr>
         <w:t>static</w:t>
       </w:r>
       <w:proofErr w:type="gramEnd"/>
@@ -2923,10 +3354,16 @@
       </w:r>
       <w:proofErr w:type="spellStart"/>
       <w:r>
+        <w:rPr>
+          <w:color w:val="31849B" w:themeColor="accent5" w:themeShade="BF"/>
+        </w:rPr>
         <w:t>JsonValue</w:t>
       </w:r>
       <w:proofErr w:type="spellEnd"/>
       <w:r>
+        <w:rPr>
+          <w:color w:val="31849B" w:themeColor="accent5" w:themeShade="BF"/>
+        </w:rPr>
         <w:t xml:space="preserve"> </w:t>
       </w:r>
       <w:proofErr w:type="spellStart"/>
@@ -2935,7 +3372,16 @@
       </w:r>
       <w:proofErr w:type="spellEnd"/>
       <w:r>
-        <w:t>(Point p)</w:t>
+        <w:t>(</w:t>
+      </w:r>
+      <w:r>
+        <w:rPr>
+          <w:color w:val="31849B" w:themeColor="accent5" w:themeShade="BF"/>
+        </w:rPr>
+        <w:t xml:space="preserve">Point </w:t>
+      </w:r>
+      <w:r>
+        <w:t>p)</w:t>
       </w:r>
     </w:p>
     <w:p>
@@ -2957,19 +3403,43 @@
       </w:r>
       <w:proofErr w:type="gramStart"/>
       <w:r>
+        <w:rPr>
+          <w:color w:val="0000FF"/>
+        </w:rPr>
         <w:t>return</w:t>
       </w:r>
       <w:proofErr w:type="gramEnd"/>
       <w:r>
-        <w:t xml:space="preserve"> new </w:t>
-      </w:r>
-      <w:proofErr w:type="spellStart"/>
-      <w:r>
+        <w:t xml:space="preserve"> </w:t>
+      </w:r>
+      <w:r>
+        <w:rPr>
+          <w:color w:val="0000FF"/>
+        </w:rPr>
+        <w:t>new</w:t>
+      </w:r>
+      <w:r>
+        <w:t xml:space="preserve"> </w:t>
+      </w:r>
+      <w:proofErr w:type="spellStart"/>
+      <w:r>
+        <w:rPr>
+          <w:color w:val="31849B" w:themeColor="accent5" w:themeShade="BF"/>
+        </w:rPr>
         <w:t>JsonObject</w:t>
       </w:r>
       <w:proofErr w:type="spellEnd"/>
       <w:r>
-        <w:t xml:space="preserve">{{“x”, </w:t>
+        <w:t>{{</w:t>
+      </w:r>
+      <w:r>
+        <w:rPr>
+          <w:color w:val="FF0000"/>
+        </w:rPr>
+        <w:t>“x”</w:t>
+      </w:r>
+      <w:r>
+        <w:t xml:space="preserve">, </w:t>
       </w:r>
       <w:proofErr w:type="spellStart"/>
       <w:r>
@@ -2977,7 +3447,16 @@
       </w:r>
       <w:proofErr w:type="spellEnd"/>
       <w:r>
-        <w:t xml:space="preserve">},{“y”, </w:t>
+        <w:t>},{</w:t>
+      </w:r>
+      <w:r>
+        <w:rPr>
+          <w:color w:val="FF0000"/>
+        </w:rPr>
+        <w:t>“y”</w:t>
+      </w:r>
+      <w:r>
+        <w:t xml:space="preserve">, </w:t>
       </w:r>
       <w:proofErr w:type="spellStart"/>
       <w:r>
@@ -3013,11 +3492,20 @@
       </w:r>
       <w:proofErr w:type="gramStart"/>
       <w:r>
+        <w:rPr>
+          <w:color w:val="0000FF"/>
+        </w:rPr>
         <w:t>static</w:t>
       </w:r>
       <w:proofErr w:type="gramEnd"/>
       <w:r>
-        <w:t xml:space="preserve"> Point </w:t>
+        <w:t xml:space="preserve"> </w:t>
+      </w:r>
+      <w:r>
+        <w:rPr>
+          <w:color w:val="31849B" w:themeColor="accent5" w:themeShade="BF"/>
+        </w:rPr>
+        <w:t xml:space="preserve">Point </w:t>
       </w:r>
       <w:proofErr w:type="spellStart"/>
       <w:r>
@@ -3029,11 +3517,20 @@
       </w:r>
       <w:proofErr w:type="spellStart"/>
       <w:r>
+        <w:rPr>
+          <w:color w:val="31849B" w:themeColor="accent5" w:themeShade="BF"/>
+        </w:rPr>
         <w:t>JsonValue</w:t>
       </w:r>
       <w:proofErr w:type="spellEnd"/>
       <w:r>
-        <w:t xml:space="preserve"> p)</w:t>
+        <w:rPr>
+          <w:color w:val="31849B" w:themeColor="accent5" w:themeShade="BF"/>
+        </w:rPr>
+        <w:t xml:space="preserve"> </w:t>
+      </w:r>
+      <w:r>
+        <w:t>p)</w:t>
       </w:r>
     </w:p>
     <w:p>
@@ -3055,11 +3552,32 @@
       </w:r>
       <w:proofErr w:type="gramStart"/>
       <w:r>
+        <w:rPr>
+          <w:color w:val="0000FF"/>
+        </w:rPr>
         <w:t>return</w:t>
       </w:r>
       <w:proofErr w:type="gramEnd"/>
       <w:r>
-        <w:t xml:space="preserve"> new Point(</w:t>
+        <w:t xml:space="preserve"> </w:t>
+      </w:r>
+      <w:r>
+        <w:rPr>
+          <w:color w:val="0000FF"/>
+        </w:rPr>
+        <w:t>new</w:t>
+      </w:r>
+      <w:r>
+        <w:t xml:space="preserve"> </w:t>
+      </w:r>
+      <w:r>
+        <w:rPr>
+          <w:color w:val="31849B" w:themeColor="accent5" w:themeShade="BF"/>
+        </w:rPr>
+        <w:t>Point</w:t>
+      </w:r>
+      <w:r>
+        <w:t>(</w:t>
       </w:r>
       <w:proofErr w:type="spellStart"/>
       <w:r>
@@ -3067,7 +3585,16 @@
       </w:r>
       <w:proofErr w:type="spellEnd"/>
       <w:r>
-        <w:t xml:space="preserve">[“x”].Number, </w:t>
+        <w:t>[</w:t>
+      </w:r>
+      <w:r>
+        <w:rPr>
+          <w:color w:val="FF0000"/>
+        </w:rPr>
+        <w:t>“x”</w:t>
+      </w:r>
+      <w:r>
+        <w:t xml:space="preserve">].Number, </w:t>
       </w:r>
       <w:proofErr w:type="spellStart"/>
       <w:r>
@@ -3075,7 +3602,16 @@
       </w:r>
       <w:proofErr w:type="spellEnd"/>
       <w:r>
-        <w:t>[“y”].Number);</w:t>
+        <w:t>[</w:t>
+      </w:r>
+      <w:r>
+        <w:rPr>
+          <w:color w:val="FF0000"/>
+        </w:rPr>
+        <w:t>“y”</w:t>
+      </w:r>
+      <w:r>
+        <w:t>].Number);</w:t>
       </w:r>
     </w:p>
     <w:p>
@@ -3133,26 +3669,23 @@
       </w:r>
       <w:proofErr w:type="spellEnd"/>
       <w:r>
-        <w:t xml:space="preserve"> is </w:t>
-      </w:r>
+        <w:t xml:space="preserve"> is not preferred for the application, the behavior can be overridden by registering new methods.</w:t>
+      </w:r>
+      <w:r>
+        <w:t xml:space="preserve">  In this way, serialization is completely customizable.</w:t>
+      </w:r>
+    </w:p>
+    <w:p>
+      <w:pPr>
+        <w:jc w:val="both"/>
+      </w:pPr>
+    </w:p>
+    <w:p>
+      <w:pPr>
+        <w:jc w:val="both"/>
+      </w:pPr>
       <w:r>
         <w:lastRenderedPageBreak/>
-        <w:t>not preferred for the application, the behavior can be overridden by registering new methods.</w:t>
-      </w:r>
-      <w:r>
-        <w:t xml:space="preserve">  In this way, serialization is completely customizable.</w:t>
-      </w:r>
-    </w:p>
-    <w:p>
-      <w:pPr>
-        <w:jc w:val="both"/>
-      </w:pPr>
-    </w:p>
-    <w:p>
-      <w:pPr>
-        <w:jc w:val="both"/>
-      </w:pPr>
-      <w:r>
         <w:t>While no generic types are automatically registered, several methods have been exposed to easily register a generic type.  These include:</w:t>
       </w:r>
     </w:p>
@@ -3313,11 +3846,35 @@
       </w:pPr>
       <w:proofErr w:type="gramStart"/>
       <w:r>
+        <w:rPr>
+          <w:color w:val="0000FF"/>
+        </w:rPr>
         <w:t>public</w:t>
       </w:r>
       <w:proofErr w:type="gramEnd"/>
       <w:r>
-        <w:t xml:space="preserve"> static class Program()</w:t>
+        <w:t xml:space="preserve"> </w:t>
+      </w:r>
+      <w:r>
+        <w:rPr>
+          <w:color w:val="0000FF"/>
+        </w:rPr>
+        <w:t>static</w:t>
+      </w:r>
+      <w:r>
+        <w:t xml:space="preserve"> </w:t>
+      </w:r>
+      <w:r>
+        <w:rPr>
+          <w:color w:val="0000FF"/>
+        </w:rPr>
+        <w:t xml:space="preserve">class </w:t>
+      </w:r>
+      <w:r>
+        <w:rPr>
+          <w:color w:val="31849B" w:themeColor="accent5" w:themeShade="BF"/>
+        </w:rPr>
+        <w:t>Program</w:t>
       </w:r>
     </w:p>
     <w:p>
@@ -3339,15 +3896,36 @@
       </w:r>
       <w:proofErr w:type="spellStart"/>
       <w:r>
+        <w:rPr>
+          <w:color w:val="31849B" w:themeColor="accent5" w:themeShade="BF"/>
+        </w:rPr>
         <w:t>JsonSerializer</w:t>
       </w:r>
       <w:proofErr w:type="spellEnd"/>
       <w:r>
-        <w:t xml:space="preserve"> _serializer = new </w:t>
+        <w:rPr>
+          <w:color w:val="31849B" w:themeColor="accent5" w:themeShade="BF"/>
+        </w:rPr>
+        <w:t xml:space="preserve"> </w:t>
+      </w:r>
+      <w:r>
+        <w:t xml:space="preserve">_serializer = </w:t>
+      </w:r>
+      <w:r>
+        <w:rPr>
+          <w:color w:val="0000FF"/>
+        </w:rPr>
+        <w:t>new</w:t>
+      </w:r>
+      <w:r>
+        <w:t xml:space="preserve"> </w:t>
       </w:r>
       <w:proofErr w:type="spellStart"/>
       <w:proofErr w:type="gramStart"/>
       <w:r>
+        <w:rPr>
+          <w:color w:val="31849B" w:themeColor="accent5" w:themeShade="BF"/>
+        </w:rPr>
         <w:t>JsonSerializer</w:t>
       </w:r>
       <w:proofErr w:type="spellEnd"/>
@@ -3375,11 +3953,23 @@
       </w:r>
       <w:proofErr w:type="gramStart"/>
       <w:r>
+        <w:rPr>
+          <w:color w:val="0000FF"/>
+        </w:rPr>
         <w:t>public</w:t>
       </w:r>
       <w:proofErr w:type="gramEnd"/>
       <w:r>
-        <w:t xml:space="preserve"> void Main()</w:t>
+        <w:t xml:space="preserve"> </w:t>
+      </w:r>
+      <w:r>
+        <w:rPr>
+          <w:color w:val="0000FF"/>
+        </w:rPr>
+        <w:t>void</w:t>
+      </w:r>
+      <w:r>
+        <w:t xml:space="preserve"> Main()</w:t>
       </w:r>
     </w:p>
     <w:p>
@@ -3401,7 +3991,13 @@
       </w:r>
       <w:proofErr w:type="spellStart"/>
       <w:r>
-        <w:t>JsonSerializationTypeRegistry.RegisterListType</w:t>
+        <w:rPr>
+          <w:color w:val="31849B" w:themeColor="accent5" w:themeShade="BF"/>
+        </w:rPr>
+        <w:t>JsonSerializationTypeRegistry</w:t>
+      </w:r>
+      <w:r>
+        <w:t>.RegisterListType</w:t>
       </w:r>
       <w:proofErr w:type="spellEnd"/>
       <w:r>
@@ -3409,6 +4005,9 @@
       </w:r>
       <w:proofErr w:type="spellStart"/>
       <w:r>
+        <w:rPr>
+          <w:color w:val="0000FF"/>
+        </w:rPr>
         <w:t>int</w:t>
       </w:r>
       <w:proofErr w:type="spellEnd"/>
@@ -3432,6 +4031,9 @@
       <w:proofErr w:type="spellStart"/>
       <w:proofErr w:type="gramStart"/>
       <w:r>
+        <w:rPr>
+          <w:color w:val="0000FF"/>
+        </w:rPr>
         <w:t>var</w:t>
       </w:r>
       <w:proofErr w:type="spellEnd"/>
@@ -3456,10 +4058,31 @@
       </w:r>
       <w:proofErr w:type="spellEnd"/>
       <w:r>
-        <w:t>(new List&lt;</w:t>
-      </w:r>
-      <w:proofErr w:type="spellStart"/>
-      <w:r>
+        <w:t>(</w:t>
+      </w:r>
+      <w:r>
+        <w:rPr>
+          <w:color w:val="0000FF"/>
+        </w:rPr>
+        <w:t>new</w:t>
+      </w:r>
+      <w:r>
+        <w:t xml:space="preserve"> </w:t>
+      </w:r>
+      <w:r>
+        <w:rPr>
+          <w:color w:val="31849B" w:themeColor="accent5" w:themeShade="BF"/>
+        </w:rPr>
+        <w:t>List</w:t>
+      </w:r>
+      <w:r>
+        <w:t>&lt;</w:t>
+      </w:r>
+      <w:proofErr w:type="spellStart"/>
+      <w:r>
+        <w:rPr>
+          <w:color w:val="0000FF"/>
+        </w:rPr>
         <w:t>int</w:t>
       </w:r>
       <w:proofErr w:type="spellEnd"/>
@@ -3609,7 +4232,13 @@
       </w:r>
       <w:proofErr w:type="gramEnd"/>
       <w:r>
-        <w:t xml:space="preserve">) on the explicitly-defined type.  For instance, if an generic class </w:t>
+        <w:t>) on the explicitly-de</w:t>
+      </w:r>
+      <w:r>
+        <w:t>fined type.  For instance, if a</w:t>
+      </w:r>
+      <w:r>
+        <w:t xml:space="preserve"> generic class </w:t>
       </w:r>
       <w:proofErr w:type="spellStart"/>
       <w:r>
@@ -3729,11 +4358,32 @@
       </w:r>
       <w:proofErr w:type="spellStart"/>
       <w:r>
+        <w:rPr>
+          <w:color w:val="0000FF"/>
+        </w:rPr>
         <w:t>int</w:t>
       </w:r>
       <w:proofErr w:type="spellEnd"/>
       <w:r>
-        <w:t>&gt;(null, null);</w:t>
+        <w:t>&gt;(</w:t>
+      </w:r>
+      <w:r>
+        <w:rPr>
+          <w:color w:val="0000FF"/>
+        </w:rPr>
+        <w:t>null</w:t>
+      </w:r>
+      <w:r>
+        <w:t xml:space="preserve">, </w:t>
+      </w:r>
+      <w:r>
+        <w:rPr>
+          <w:color w:val="0000FF"/>
+        </w:rPr>
+        <w:t>null</w:t>
+      </w:r>
+      <w:r>
+        <w:t>);</w:t>
       </w:r>
     </w:p>
     <w:p>
@@ -3750,15 +4400,45 @@
       </w:r>
       <w:proofErr w:type="spellEnd"/>
       <w:r>
-        <w:t>&lt;List&lt;</w:t>
-      </w:r>
-      <w:proofErr w:type="spellStart"/>
-      <w:r>
+        <w:t>&lt;</w:t>
+      </w:r>
+      <w:r>
+        <w:rPr>
+          <w:color w:val="31849B" w:themeColor="accent5" w:themeShade="BF"/>
+        </w:rPr>
+        <w:t>List</w:t>
+      </w:r>
+      <w:r>
+        <w:t>&lt;</w:t>
+      </w:r>
+      <w:proofErr w:type="spellStart"/>
+      <w:r>
+        <w:rPr>
+          <w:color w:val="0000FF"/>
+        </w:rPr>
         <w:t>int</w:t>
       </w:r>
       <w:proofErr w:type="spellEnd"/>
       <w:r>
-        <w:t>&gt;&gt;(null, null);</w:t>
+        <w:t>&gt;&gt;(</w:t>
+      </w:r>
+      <w:r>
+        <w:rPr>
+          <w:color w:val="0000FF"/>
+        </w:rPr>
+        <w:t>null</w:t>
+      </w:r>
+      <w:r>
+        <w:t xml:space="preserve">, </w:t>
+      </w:r>
+      <w:r>
+        <w:rPr>
+          <w:color w:val="0000FF"/>
+        </w:rPr>
+        <w:t>null</w:t>
+      </w:r>
+      <w:r>
+        <w:t>);</w:t>
       </w:r>
     </w:p>
     <w:p>
@@ -3813,7 +4493,6 @@
         <w:rPr>
           <w:b/>
         </w:rPr>
-        <w:lastRenderedPageBreak/>
         <w:t>Auto-serialization</w:t>
       </w:r>
     </w:p>
@@ -4067,7 +4746,13 @@
       </w:r>
       <w:proofErr w:type="gramEnd"/>
       <w:r>
-        <w:t>) method with the type to be serialized</w:t>
+        <w:t xml:space="preserve">) method with the </w:t>
+      </w:r>
+      <w:r>
+        <w:t xml:space="preserve">desired </w:t>
+      </w:r>
+      <w:r>
+        <w:t>type</w:t>
       </w:r>
       <w:r>
         <w:t>.</w:t>
@@ -4189,13 +4874,66 @@
       <w:pPr>
         <w:jc w:val="both"/>
       </w:pPr>
-    </w:p>
-    <w:p>
-      <w:pPr>
-        <w:jc w:val="both"/>
-      </w:pPr>
-      <w:r>
-        <w:t xml:space="preserve">If the JSON structure contains keys that are not properties of the object or type, the associated values are ignored.  (This also is a behavior that will be configurable with the upcoming </w:t>
+      <w:r>
+        <w:t xml:space="preserve"> </w:t>
+      </w:r>
+    </w:p>
+    <w:p>
+      <w:pPr>
+        <w:jc w:val="both"/>
+      </w:pPr>
+      <w:r>
+        <w:t>If the JSON structure contains keys that are not properties of the object or type, the associated values are ignored</w:t>
+      </w:r>
+      <w:r>
+        <w:t xml:space="preserve"> by default</w:t>
+      </w:r>
+      <w:r>
+        <w:t>.  Any properties which are not explicitly set in the JSON structure will remain the default value for th</w:t>
+      </w:r>
+      <w:r>
+        <w:t>e</w:t>
+      </w:r>
+      <w:r>
+        <w:t xml:space="preserve"> type</w:t>
+      </w:r>
+      <w:r>
+        <w:t xml:space="preserve"> of that property</w:t>
+      </w:r>
+      <w:r>
+        <w:t>.</w:t>
+      </w:r>
+    </w:p>
+    <w:p>
+      <w:pPr>
+        <w:jc w:val="both"/>
+      </w:pPr>
+    </w:p>
+    <w:p>
+      <w:pPr>
+        <w:jc w:val="both"/>
+        <w:rPr>
+          <w:b/>
+        </w:rPr>
+      </w:pPr>
+      <w:r>
+        <w:rPr>
+          <w:b/>
+        </w:rPr>
+        <w:t>Serialization Options</w:t>
+      </w:r>
+    </w:p>
+    <w:p>
+      <w:pPr>
+        <w:jc w:val="both"/>
+      </w:pPr>
+    </w:p>
+    <w:p>
+      <w:pPr>
+        <w:jc w:val="both"/>
+      </w:pPr>
+      <w:r>
+        <w:t xml:space="preserve">The </w:t>
       </w:r>
       <w:proofErr w:type="spellStart"/>
       <w:r>
@@ -4203,25 +4941,169 @@
       </w:r>
       <w:proofErr w:type="spellEnd"/>
       <w:r>
-        <w:t xml:space="preserve"> object.)  Any properties which are not explicitly set in the JSON structure will remain the default value for th</w:t>
-      </w:r>
-      <w:r>
-        <w:t>e</w:t>
-      </w:r>
-      <w:r>
-        <w:t xml:space="preserve"> type</w:t>
-      </w:r>
-      <w:r>
-        <w:t xml:space="preserve"> of that property</w:t>
-      </w:r>
-      <w:r>
-        <w:t>.</w:t>
-      </w:r>
-    </w:p>
-    <w:p>
-      <w:pPr>
-        <w:jc w:val="both"/>
-      </w:pPr>
+        <w:t xml:space="preserve"> object represents a series of options available for the serializer.  Each serializer instance may have its own options.  There is also a static default options object.  The options for the serializer are as follows:</w:t>
+      </w:r>
+    </w:p>
+    <w:p>
+      <w:pPr>
+        <w:jc w:val="both"/>
+      </w:pPr>
+    </w:p>
+    <w:p>
+      <w:pPr>
+        <w:pStyle w:val="ListParagraph"/>
+        <w:numPr>
+          <w:ilvl w:val="0"/>
+          <w:numId w:val="3"/>
+        </w:numPr>
+        <w:jc w:val="both"/>
+      </w:pPr>
+      <w:proofErr w:type="spellStart"/>
+      <w:r>
+        <w:t>EncodeDefaultValues</w:t>
+      </w:r>
+      <w:proofErr w:type="spellEnd"/>
+    </w:p>
+    <w:p>
+      <w:pPr>
+        <w:pStyle w:val="ListParagraph"/>
+        <w:numPr>
+          <w:ilvl w:val="1"/>
+          <w:numId w:val="3"/>
+        </w:numPr>
+        <w:jc w:val="both"/>
+      </w:pPr>
+      <w:r>
+        <w:t>‘</w:t>
+      </w:r>
+      <w:proofErr w:type="gramStart"/>
+      <w:r>
+        <w:t>true</w:t>
+      </w:r>
+      <w:proofErr w:type="gramEnd"/>
+      <w:r>
+        <w:t>’ will encode properties whose values are the default for the type.</w:t>
+      </w:r>
+    </w:p>
+    <w:p>
+      <w:pPr>
+        <w:pStyle w:val="ListParagraph"/>
+        <w:numPr>
+          <w:ilvl w:val="1"/>
+          <w:numId w:val="3"/>
+        </w:numPr>
+        <w:jc w:val="both"/>
+      </w:pPr>
+      <w:r>
+        <w:t>‘</w:t>
+      </w:r>
+      <w:proofErr w:type="gramStart"/>
+      <w:r>
+        <w:t>false</w:t>
+      </w:r>
+      <w:proofErr w:type="gramEnd"/>
+      <w:r>
+        <w:t>’ will ignore these properties.</w:t>
+      </w:r>
+    </w:p>
+    <w:p>
+      <w:pPr>
+        <w:pStyle w:val="ListParagraph"/>
+        <w:numPr>
+          <w:ilvl w:val="1"/>
+          <w:numId w:val="3"/>
+        </w:numPr>
+        <w:jc w:val="both"/>
+      </w:pPr>
+      <w:r>
+        <w:t>The default is ‘false’.</w:t>
+      </w:r>
+    </w:p>
+    <w:p>
+      <w:pPr>
+        <w:pStyle w:val="ListParagraph"/>
+        <w:numPr>
+          <w:ilvl w:val="0"/>
+          <w:numId w:val="3"/>
+        </w:numPr>
+        <w:jc w:val="both"/>
+      </w:pPr>
+      <w:proofErr w:type="spellStart"/>
+      <w:r>
+        <w:t>InvalidPropertyKeyBehavior</w:t>
+      </w:r>
+      <w:proofErr w:type="spellEnd"/>
+    </w:p>
+    <w:p>
+      <w:pPr>
+        <w:pStyle w:val="ListParagraph"/>
+        <w:numPr>
+          <w:ilvl w:val="1"/>
+          <w:numId w:val="3"/>
+        </w:numPr>
+        <w:jc w:val="both"/>
+      </w:pPr>
+      <w:r>
+        <w:t>‘</w:t>
+      </w:r>
+      <w:proofErr w:type="spellStart"/>
+      <w:r>
+        <w:t>DoNothing</w:t>
+      </w:r>
+      <w:proofErr w:type="spellEnd"/>
+      <w:r>
+        <w:t>’ will ignore properties that do not belong to a type during deserialization.</w:t>
+      </w:r>
+    </w:p>
+    <w:p>
+      <w:pPr>
+        <w:pStyle w:val="ListParagraph"/>
+        <w:numPr>
+          <w:ilvl w:val="1"/>
+          <w:numId w:val="3"/>
+        </w:numPr>
+        <w:jc w:val="both"/>
+      </w:pPr>
+      <w:r>
+        <w:t>‘</w:t>
+      </w:r>
+      <w:proofErr w:type="spellStart"/>
+      <w:r>
+        <w:t>ThrowException</w:t>
+      </w:r>
+      <w:proofErr w:type="spellEnd"/>
+      <w:r>
+        <w:t>’ will throw an exception when the deserializer encounters these properties.</w:t>
+      </w:r>
+    </w:p>
+    <w:p>
+      <w:pPr>
+        <w:pStyle w:val="ListParagraph"/>
+        <w:numPr>
+          <w:ilvl w:val="1"/>
+          <w:numId w:val="3"/>
+        </w:numPr>
+        <w:jc w:val="both"/>
+      </w:pPr>
+      <w:r>
+        <w:lastRenderedPageBreak/>
+        <w:t>The default is ‘</w:t>
+      </w:r>
+      <w:proofErr w:type="spellStart"/>
+      <w:r>
+        <w:t>DoNothing</w:t>
+      </w:r>
+      <w:proofErr w:type="spellEnd"/>
+      <w:r>
+        <w:t>’.</w:t>
+      </w:r>
+    </w:p>
+    <w:p>
+      <w:pPr>
+        <w:jc w:val="both"/>
+      </w:pPr>
+      <w:bookmarkStart w:id="0" w:name="_GoBack"/>
+      <w:bookmarkEnd w:id="0"/>
     </w:p>
     <w:p>
       <w:pPr>
@@ -4249,11 +5131,6 @@
       <w:r>
         <w:t>I bet some of you are wondering why my base namespace is Manatee.  I feel sorry for the creatures; they look so forlorn.  I therefore dedicate this JSON library to the Disappointed Manatee.</w:t>
       </w:r>
-    </w:p>
-    <w:p>
-      <w:pPr>
-        <w:jc w:val="both"/>
-      </w:pPr>
     </w:p>
     <w:sectPr>
       <w:pgSz w:w="12240" w:h="15840"/>
@@ -5298,7 +6175,7 @@
 </file>
 
 <file path=customXml/itemProps1.xml><?xml version="1.0" encoding="utf-8"?>
-<ds:datastoreItem xmlns:ds="http://schemas.openxmlformats.org/officeDocument/2006/customXml" ds:itemID="{44E22572-56EE-461F-91AB-BECEEEE88454}">
+<ds:datastoreItem xmlns:ds="http://schemas.openxmlformats.org/officeDocument/2006/customXml" ds:itemID="{3C3227F7-E055-41BF-B256-4E790728435A}">
   <ds:schemaRefs>
     <ds:schemaRef ds:uri="http://schemas.openxmlformats.org/officeDocument/2006/bibliography"/>
   </ds:schemaRefs>

</xml_diff>

<commit_message>
Added Guid to types automatically registered by serializer. Added DateTime serialization options prototype. Updated documentation.
</commit_message>
<xml_diff>
--- a/README.docx
+++ b/README.docx
@@ -3004,6 +3004,33 @@
     </w:p>
     <w:p>
       <w:pPr>
+        <w:pStyle w:val="NoSpacing"/>
+        <w:numPr>
+          <w:ilvl w:val="0"/>
+          <w:numId w:val="3"/>
+        </w:numPr>
+        <w:jc w:val="both"/>
+      </w:pPr>
+      <w:proofErr w:type="spellStart"/>
+      <w:r>
+        <w:rPr>
+          <w:color w:val="31849B" w:themeColor="accent5" w:themeShade="BF"/>
+        </w:rPr>
+        <w:t>System</w:t>
+      </w:r>
+      <w:r>
+        <w:t>.</w:t>
+      </w:r>
+      <w:r>
+        <w:rPr>
+          <w:color w:val="31849B" w:themeColor="accent5" w:themeShade="BF"/>
+        </w:rPr>
+        <w:t>Guid</w:t>
+      </w:r>
+      <w:proofErr w:type="spellEnd"/>
+    </w:p>
+    <w:p>
+      <w:pPr>
         <w:pStyle w:val="ListParagraph"/>
         <w:numPr>
           <w:ilvl w:val="0"/>
@@ -5100,10 +5127,20 @@
     </w:p>
     <w:p>
       <w:pPr>
+        <w:pStyle w:val="ListParagraph"/>
+        <w:numPr>
+          <w:ilvl w:val="0"/>
+          <w:numId w:val="3"/>
+        </w:numPr>
         <w:jc w:val="both"/>
       </w:pPr>
       <w:bookmarkStart w:id="0" w:name="_GoBack"/>
       <w:bookmarkEnd w:id="0"/>
+    </w:p>
+    <w:p>
+      <w:pPr>
+        <w:jc w:val="both"/>
+      </w:pPr>
     </w:p>
     <w:p>
       <w:pPr>
@@ -6175,7 +6212,7 @@
 </file>
 
 <file path=customXml/itemProps1.xml><?xml version="1.0" encoding="utf-8"?>
-<ds:datastoreItem xmlns:ds="http://schemas.openxmlformats.org/officeDocument/2006/customXml" ds:itemID="{3C3227F7-E055-41BF-B256-4E790728435A}">
+<ds:datastoreItem xmlns:ds="http://schemas.openxmlformats.org/officeDocument/2006/customXml" ds:itemID="{56B084D6-A433-4040-AE0B-DCFE217833CA}">
   <ds:schemaRefs>
     <ds:schemaRef ds:uri="http://schemas.openxmlformats.org/officeDocument/2006/bibliography"/>
   </ds:schemaRefs>

</xml_diff>